<commit_message>
allow doorOpeningDuration to be none type
</commit_message>
<xml_diff>
--- a/chart.docx
+++ b/chart.docx
@@ -6724,7 +6724,6 @@
               </w:rPr>
               <w:t xml:space="preserve">Maximum HRR </w:t>
             </w:r>
-            <w:proofErr w:type="spellStart"/>
             <w:r>
               <w:rPr>
                 <w:rFonts w:ascii="Segoe UI Light" w:hAnsi="Segoe UI Light" w:cs="Segoe UI Light"/>
@@ -6748,7 +6747,6 @@
               </w:rPr>
               <w:t>max</w:t>
             </w:r>
-            <w:proofErr w:type="spellEnd"/>
             <w:r>
               <w:rPr>
                 <w:rFonts w:ascii="Segoe UI Light" w:hAnsi="Segoe UI Light" w:cs="Segoe UI Light"/>
@@ -6781,21 +6779,12 @@
                 <w:rFonts w:ascii="Segoe UI Light" w:hAnsi="Segoe UI Light" w:cs="Segoe UI Light"/>
               </w:rPr>
             </w:pPr>
-            <w:proofErr w:type="spellStart"/>
             <w:r>
               <w:rPr>
                 <w:rFonts w:ascii="Segoe UI Light" w:hAnsi="Segoe UI Light" w:cs="Segoe UI Light"/>
                 <w:color w:val="3B3838" w:themeColor="background2" w:themeShade="40"/>
               </w:rPr>
-              <w:t>Hamins</w:t>
-            </w:r>
-            <w:proofErr w:type="spellEnd"/>
-            <w:r>
-              <w:rPr>
-                <w:rFonts w:ascii="Segoe UI Light" w:hAnsi="Segoe UI Light" w:cs="Segoe UI Light"/>
-                <w:color w:val="3B3838" w:themeColor="background2" w:themeShade="40"/>
-              </w:rPr>
-              <w:t xml:space="preserve"> et a</w:t>
+              <w:t>Hamins et a</w:t>
             </w:r>
             <w:r>
               <w:rPr>
@@ -7001,21 +6990,12 @@
                 <w:color w:val="3B3838" w:themeColor="background2" w:themeShade="40"/>
               </w:rPr>
             </w:pPr>
-            <w:proofErr w:type="spellStart"/>
             <w:r>
               <w:rPr>
                 <w:rFonts w:ascii="Segoe UI Light" w:hAnsi="Segoe UI Light" w:cs="Segoe UI Light"/>
                 <w:color w:val="3B3838" w:themeColor="background2" w:themeShade="40"/>
               </w:rPr>
-              <w:t>Hamins</w:t>
-            </w:r>
-            <w:proofErr w:type="spellEnd"/>
-            <w:r>
-              <w:rPr>
-                <w:rFonts w:ascii="Segoe UI Light" w:hAnsi="Segoe UI Light" w:cs="Segoe UI Light"/>
-                <w:color w:val="3B3838" w:themeColor="background2" w:themeShade="40"/>
-              </w:rPr>
-              <w:t xml:space="preserve"> et al. -</w:t>
+              <w:t>Hamins et al. -</w:t>
             </w:r>
           </w:p>
           <w:p>
@@ -7192,21 +7172,12 @@
                 <w:color w:val="3B3838" w:themeColor="background2" w:themeShade="40"/>
               </w:rPr>
             </w:pPr>
-            <w:proofErr w:type="spellStart"/>
             <w:r>
               <w:rPr>
                 <w:rFonts w:ascii="Segoe UI Light" w:hAnsi="Segoe UI Light" w:cs="Segoe UI Light"/>
                 <w:color w:val="3B3838" w:themeColor="background2" w:themeShade="40"/>
               </w:rPr>
-              <w:t>Hamins</w:t>
-            </w:r>
-            <w:proofErr w:type="spellEnd"/>
-            <w:r>
-              <w:rPr>
-                <w:rFonts w:ascii="Segoe UI Light" w:hAnsi="Segoe UI Light" w:cs="Segoe UI Light"/>
-                <w:color w:val="3B3838" w:themeColor="background2" w:themeShade="40"/>
-              </w:rPr>
-              <w:t xml:space="preserve"> et al. -</w:t>
+              <w:t>Hamins et al. -</w:t>
             </w:r>
           </w:p>
           <w:p>
@@ -7383,21 +7354,12 @@
                 <w:color w:val="3B3838" w:themeColor="background2" w:themeShade="40"/>
               </w:rPr>
             </w:pPr>
-            <w:proofErr w:type="spellStart"/>
             <w:r>
               <w:rPr>
                 <w:rFonts w:ascii="Segoe UI Light" w:hAnsi="Segoe UI Light" w:cs="Segoe UI Light"/>
                 <w:color w:val="3B3838" w:themeColor="background2" w:themeShade="40"/>
               </w:rPr>
-              <w:t>Hamins</w:t>
-            </w:r>
-            <w:proofErr w:type="spellEnd"/>
-            <w:r>
-              <w:rPr>
-                <w:rFonts w:ascii="Segoe UI Light" w:hAnsi="Segoe UI Light" w:cs="Segoe UI Light"/>
-                <w:color w:val="3B3838" w:themeColor="background2" w:themeShade="40"/>
-              </w:rPr>
-              <w:t xml:space="preserve"> et al. -</w:t>
+              <w:t>Hamins et al. -</w:t>
             </w:r>
           </w:p>
           <w:p>
@@ -7552,21 +7514,12 @@
                 <w:rFonts w:ascii="Segoe UI Light" w:hAnsi="Segoe UI Light" w:cs="Segoe UI Light"/>
               </w:rPr>
             </w:pPr>
-            <w:proofErr w:type="spellStart"/>
             <w:r>
               <w:rPr>
                 <w:rFonts w:ascii="Segoe UI Light" w:hAnsi="Segoe UI Light" w:cs="Segoe UI Light"/>
                 <w:color w:val="3B3838" w:themeColor="background2" w:themeShade="40"/>
               </w:rPr>
-              <w:t>Hamins</w:t>
-            </w:r>
-            <w:proofErr w:type="spellEnd"/>
-            <w:r>
-              <w:rPr>
-                <w:rFonts w:ascii="Segoe UI Light" w:hAnsi="Segoe UI Light" w:cs="Segoe UI Light"/>
-                <w:color w:val="3B3838" w:themeColor="background2" w:themeShade="40"/>
-              </w:rPr>
-              <w:t xml:space="preserve"> et al. </w:t>
+              <w:t xml:space="preserve">Hamins et al. </w:t>
             </w:r>
             <w:r>
               <w:rPr>
@@ -7887,15 +7840,7 @@
         <w:pStyle w:val="AppendixText"/>
       </w:pPr>
       <w:r>
-        <w:t xml:space="preserve">Of these tests, the </w:t>
-      </w:r>
-      <w:proofErr w:type="spellStart"/>
-      <w:r>
-        <w:t xml:space="preserve">Hamins</w:t>
-      </w:r>
-      <w:proofErr w:type="spellEnd"/>
-      <w:r>
-        <w:t xml:space="preserve"> et al KSG15 has a much greater heat release rate as the test allowed for the spread of fire to adjacent kitchen surfaces (i.e. cabinets, extraction hoods). As the flats in question are provided with suppression systems, this is not expected to occur in this instance so this result can be disregarded.  </w:t>
+        <w:t xml:space="preserve">Of these tests, the Hamins et al KSG15 has a much greater heat release rate as the test allowed for the spread of fire to adjacent kitchen surfaces (i.e. cabinets, extraction hoods). As the flats in question are provided with suppression systems, this is not expected to occur in this instance so this result can be disregarded.  </w:t>
       </w:r>
     </w:p>
     <w:p>
@@ -7904,15 +7849,7 @@
       </w:pPr>
       <w:commentRangeStart w:id="8"/>
       <w:r>
-        <w:t xml:space="preserve">The next largest result, </w:t>
-      </w:r>
-      <w:proofErr w:type="spellStart"/>
-      <w:r>
-        <w:t>Hamins</w:t>
-      </w:r>
-      <w:proofErr w:type="spellEnd"/>
-      <w:r>
-        <w:t xml:space="preserve"> </w:t>
+        <w:t xml:space="preserve">The next largest result, Hamins </w:t>
       </w:r>
       <w:r>
         <w:t xml:space="preserve">et al Test </w:t>
@@ -8095,7 +8032,13 @@
                 <w:rPr>
                   <w:rFonts w:ascii="Cambria Math" w:hAnsi="Cambria Math"/>
                 </w:rPr>
-                <m:t>4π</m:t>
+                <m:t>4</m:t>
+              </m:r>
+              <m:r>
+                <w:rPr>
+                  <w:rFonts w:ascii="Cambria Math" w:hAnsi="Cambria Math"/>
+                </w:rPr>
+                <m:t>π</m:t>
               </m:r>
               <m:sSup>
                 <m:sSupPr>
@@ -8471,7 +8414,13 @@
                 <w:rPr>
                   <w:rFonts w:ascii="Cambria Math" w:hAnsi="Cambria Math"/>
                 </w:rPr>
-                <m:t>4π</m:t>
+                <m:t>4</m:t>
+              </m:r>
+              <m:r>
+                <w:rPr>
+                  <w:rFonts w:ascii="Cambria Math" w:hAnsi="Cambria Math"/>
+                </w:rPr>
+                <m:t>π</m:t>
               </m:r>
               <m:sSup>
                 <m:sSupPr>
@@ -9352,67 +9301,6 @@
       </w:pPr>
       <w:r>
         <w:t xml:space="preserve">When drawing the escape route, it is assumed that an occupant is 0.5m wide, which is the mean value for U.S adults given on page 2837 of the SFPE handbook. </w:t>
-      </w:r>
-      <w:r>
-        <w:t xml:space="preserve"/>
-      </w:r>
-    </w:p>
-    <w:p>
-      <w:pPr>
-        <w:pStyle w:val="AppendixText"/>
-      </w:pPr>
-      <w:commentRangeStart w:id="18"/>
-      <w:r>
-        <w:t xml:space="preserve">The time taken for an occupant to open a door and escape through is taken to be </w:t>
-      </w:r>
-      <w:r>
-        <w:t xml:space="preserve">11.0</w:t>
-      </w:r>
-      <w:r>
-        <w:t xml:space="preserve"> seconds. </w:t>
-      </w:r>
-      <w:r>
-        <w:t xml:space="preserve"/>
-      </w:r>
-      <w:r>
-        <w:t xml:space="preserve"> </w:t>
-      </w:r>
-      <w:r>
-        <w:t>This is the 95</w:t>
-      </w:r>
-      <w:r>
-        <w:rPr>
-          <w:vertAlign w:val="superscript"/>
-        </w:rPr>
-        <w:t>th</w:t>
-      </w:r>
-      <w:r>
-        <w:t xml:space="preserve"> percentile value for “All Apartments” taken from Table 2 of “Estimating Door Open Time Distributions for Occupants Escaping from Apartments” by Hopkin et al. This figure is considered to be sufficiently onerous to account for all eventualities.</w:t>
-      </w:r>
-      <w:commentRangeEnd w:id="18"/>
-      <w:r>
-        <w:t xml:space="preserve"> </w:t>
-      </w:r>
-    </w:p>
-    <w:p>
-      <w:pPr>
-        <w:pStyle w:val="AppendixText"/>
-      </w:pPr>
-      <w:commentRangeStart w:id="20"/>
-      <w:r>
-        <w:t>It is assumed that the occupant receives a radiative heat dose for the entire time they are escaping through the door.</w:t>
-      </w:r>
-      <w:commentRangeEnd w:id="20"/>
-      <w:r>
-        <w:t xml:space="preserve"> </w:t>
-      </w:r>
-      <w:r>
-        <w:rPr>
-          <w:rStyle w:val="CommentReference"/>
-          <w:rFonts w:asciiTheme="minorHAnsi" w:hAnsiTheme="minorHAnsi" w:cstheme="minorBidi"/>
-          <w:color w:val="auto"/>
-        </w:rPr>
-        <w:commentReference w:id="20"/>
       </w:r>
       <w:r>
         <w:t xml:space="preserve"/>
@@ -10343,6 +10231,29 @@
       </w:r>
       <w:r>
         <w:t>.</w:t>
+      </w:r>
+    </w:p>
+    <w:p>
+      <w:pPr>
+        <w:pStyle w:val="AppendixText"/>
+        <w:numPr>
+          <w:ilvl w:val="0"/>
+          <w:numId w:val="0"/>
+        </w:numPr>
+        <w:ind w:left="720"/>
+      </w:pPr>
+    </w:p>
+    <w:p>
+      <w:pPr>
+        <w:rPr>
+          <w:rFonts w:ascii="Segoe UI Semilight" w:hAnsi="Segoe UI Semilight" w:cs="Times New Roman"/>
+          <w:color w:val="3B3838" w:themeColor="background2" w:themeShade="40"/>
+          <w:sz w:val="20"/>
+          <w:szCs w:val="18"/>
+        </w:rPr>
+      </w:pPr>
+      <w:r>
+        <w:br w:type="page"/>
       </w:r>
     </w:p>
     <w:tbl>
@@ -12135,6 +12046,15 @@
     </w:tbl>
     <w:p>
       <w:pPr>
+        <w:pStyle w:val="AppendixText"/>
+        <w:numPr>
+          <w:ilvl w:val="0"/>
+          <w:numId w:val="0"/>
+        </w:numPr>
+      </w:pPr>
+    </w:p>
+    <w:p>
+      <w:pPr>
         <w:pStyle w:val="figuretabletitle"/>
         <w:spacing w:before="240"/>
       </w:pPr>
@@ -12164,6 +12084,13 @@
       <w:r>
         <w:t>: Result of Calculation</w:t>
       </w:r>
+    </w:p>
+    <w:p>
+      <w:pPr>
+        <w:pStyle w:val="figuretabletitle"/>
+        <w:spacing w:before="240"/>
+        <w:jc w:val="left"/>
+      </w:pPr>
     </w:p>
     <w:p>
       <w:pPr>
@@ -12220,6 +12147,16 @@
       <w:r>
         <w:t xml:space="preserve"/>
       </w:r>
+    </w:p>
+    <w:p>
+      <w:pPr>
+        <w:pStyle w:val="AppendixText"/>
+        <w:numPr>
+          <w:ilvl w:val="0"/>
+          <w:numId w:val="0"/>
+        </w:numPr>
+        <w:ind w:left="720"/>
+      </w:pPr>
     </w:p>
     <w:sectPr>
       <w:headerReference w:type="even" r:id="rId16"/>
@@ -12530,8 +12467,8 @@
   <w15:commentEx w15:paraId="27C88FC0" w15:done="0"/>
   <w15:commentEx w15:paraId="291A1052" w15:done="0"/>
   <w15:commentEx w15:paraId="71DDEE0D" w15:paraIdParent="291A1052" w15:done="0"/>
-  <w15:commentEx w15:paraId="2BEE6E4F" w15:done="0"/>
-  <w15:commentEx w15:paraId="195B82BA" w15:paraIdParent="2BEE6E4F" w15:done="0"/>
+  <w15:commentEx w15:paraId="57FA120D" w15:done="0"/>
+  <w15:commentEx w15:paraId="2F9359A3" w15:paraIdParent="57FA120D" w15:done="0"/>
   <w15:commentEx w15:paraId="72899E51" w15:done="0"/>
   <w15:commentEx w15:paraId="26F3BF9C" w15:done="0"/>
 </w15:commentsEx>
@@ -12552,8 +12489,8 @@
   <w16cex:commentExtensible w16cex:durableId="286109C8" w16cex:dateUtc="2023-07-18T11:53:00Z"/>
   <w16cex:commentExtensible w16cex:durableId="28610495" w16cex:dateUtc="2023-07-18T11:31:00Z"/>
   <w16cex:commentExtensible w16cex:durableId="28610739" w16cex:dateUtc="2023-07-18T11:42:00Z"/>
-  <w16cex:commentExtensible w16cex:durableId="286104A6" w16cex:dateUtc="2023-07-18T11:31:00Z"/>
-  <w16cex:commentExtensible w16cex:durableId="2861072E" w16cex:dateUtc="2023-07-18T11:42:00Z"/>
+  <w16cex:commentExtensible w16cex:durableId="28652013" w16cex:dateUtc="2023-07-18T11:31:00Z"/>
+  <w16cex:commentExtensible w16cex:durableId="28652012" w16cex:dateUtc="2023-07-18T11:42:00Z"/>
   <w16cex:commentExtensible w16cex:durableId="28610548" w16cex:dateUtc="2023-07-18T11:34:00Z"/>
   <w16cex:commentExtensible w16cex:durableId="28610584" w16cex:dateUtc="2023-07-18T11:35:00Z"/>
 </w16cex:commentsExtensible>
@@ -12574,8 +12511,8 @@
   <w16cid:commentId w16cid:paraId="27C88FC0" w16cid:durableId="286109C8"/>
   <w16cid:commentId w16cid:paraId="291A1052" w16cid:durableId="28610495"/>
   <w16cid:commentId w16cid:paraId="71DDEE0D" w16cid:durableId="28610739"/>
-  <w16cid:commentId w16cid:paraId="2BEE6E4F" w16cid:durableId="286104A6"/>
-  <w16cid:commentId w16cid:paraId="195B82BA" w16cid:durableId="2861072E"/>
+  <w16cid:commentId w16cid:paraId="57FA120D" w16cid:durableId="28652013"/>
+  <w16cid:commentId w16cid:paraId="2F9359A3" w16cid:durableId="28652012"/>
   <w16cid:commentId w16cid:paraId="72899E51" w16cid:durableId="28610548"/>
   <w16cid:commentId w16cid:paraId="26F3BF9C" w16cid:durableId="28610584"/>
 </w16cid:commentsIds>
@@ -39444,15 +39381,6 @@
 </file>
 
 <file path=customXml/item1.xml><?xml version="1.0" encoding="utf-8"?>
-<?mso-contentType ?>
-<FormTemplates xmlns="http://schemas.microsoft.com/sharepoint/v3/contenttype/forms">
-  <Display>DocumentLibraryForm</Display>
-  <Edit>DocumentLibraryForm</Edit>
-  <New>DocumentLibraryForm</New>
-</FormTemplates>
-</file>
-
-<file path=customXml/item2.xml><?xml version="1.0" encoding="utf-8"?>
 <b:Sources xmlns:b="http://schemas.openxmlformats.org/officeDocument/2006/bibliography" xmlns="http://schemas.openxmlformats.org/officeDocument/2006/bibliography" SelectedStyle="\APASixthEditionOfficeOnline.xsl" StyleName="APA" Version="6">
   <b:Source>
     <b:Tag>BS915</b:Tag>
@@ -39472,7 +39400,7 @@
 </b:Sources>
 </file>
 
-<file path=customXml/item3.xml><?xml version="1.0" encoding="utf-8"?>
+<file path=customXml/item2.xml><?xml version="1.0" encoding="utf-8"?>
 <p:properties xmlns:p="http://schemas.microsoft.com/office/2006/metadata/properties" xmlns:xsi="http://www.w3.org/2001/XMLSchema-instance" xmlns:pc="http://schemas.microsoft.com/office/infopath/2007/PartnerControls">
   <documentManagement>
     <LeadEngineer xmlns="7569dd1c-eb2d-460f-aa7c-047271a30d18">
@@ -39491,7 +39419,7 @@
 </p:properties>
 </file>
 
-<file path=customXml/item4.xml><?xml version="1.0" encoding="utf-8"?>
+<file path=customXml/item3.xml><?xml version="1.0" encoding="utf-8"?>
 <ct:contentTypeSchema xmlns:ct="http://schemas.microsoft.com/office/2006/metadata/contentType" xmlns:ma="http://schemas.microsoft.com/office/2006/metadata/properties/metaAttributes" ct:_="" ma:_="" ma:contentTypeName="Document" ma:contentTypeID="0x0101008AE2DD1CDBFDE34ABAD6DE5BEFDC53E7" ma:contentTypeVersion="20" ma:contentTypeDescription="Create a new document." ma:contentTypeScope="" ma:versionID="063ed1e581f0230c58f7838dcb94d3f7">
   <xsd:schema xmlns:xsd="http://www.w3.org/2001/XMLSchema" xmlns:xs="http://www.w3.org/2001/XMLSchema" xmlns:p="http://schemas.microsoft.com/office/2006/metadata/properties" xmlns:ns2="7569dd1c-eb2d-460f-aa7c-047271a30d18" xmlns:ns3="2cd984f5-42d9-4ea7-969a-15965c7e95fd" targetNamespace="http://schemas.microsoft.com/office/2006/metadata/properties" ma:root="true" ma:fieldsID="e4dc9acfca9153da6d1efc54a3fa79a7" ns2:_="" ns3:_="">
     <xsd:import namespace="7569dd1c-eb2d-460f-aa7c-047271a30d18"/>
@@ -39765,15 +39693,16 @@
 </ct:contentTypeSchema>
 </file>
 
-<file path=customXml/itemProps1.xml><?xml version="1.0" encoding="utf-8"?>
-<ds:datastoreItem xmlns:ds="http://schemas.openxmlformats.org/officeDocument/2006/customXml" ds:itemID="{5AF42D2F-D7AF-42CA-8CA4-8CE2B9B926D1}">
-  <ds:schemaRefs>
-    <ds:schemaRef ds:uri="http://schemas.microsoft.com/sharepoint/v3/contenttype/forms"/>
-  </ds:schemaRefs>
-</ds:datastoreItem>
+<file path=customXml/item4.xml><?xml version="1.0" encoding="utf-8"?>
+<?mso-contentType ?>
+<FormTemplates xmlns="http://schemas.microsoft.com/sharepoint/v3/contenttype/forms">
+  <Display>DocumentLibraryForm</Display>
+  <Edit>DocumentLibraryForm</Edit>
+  <New>DocumentLibraryForm</New>
+</FormTemplates>
 </file>
 
-<file path=customXml/itemProps2.xml><?xml version="1.0" encoding="utf-8"?>
+<file path=customXml/itemProps1.xml><?xml version="1.0" encoding="utf-8"?>
 <ds:datastoreItem xmlns:ds="http://schemas.openxmlformats.org/officeDocument/2006/customXml" ds:itemID="{2A5A24D2-A4BF-4D69-9D48-068F1411A642}">
   <ds:schemaRefs>
     <ds:schemaRef ds:uri="http://schemas.openxmlformats.org/officeDocument/2006/bibliography"/>
@@ -39781,7 +39710,7 @@
 </ds:datastoreItem>
 </file>
 
-<file path=customXml/itemProps3.xml><?xml version="1.0" encoding="utf-8"?>
+<file path=customXml/itemProps2.xml><?xml version="1.0" encoding="utf-8"?>
 <ds:datastoreItem xmlns:ds="http://schemas.openxmlformats.org/officeDocument/2006/customXml" ds:itemID="{E50DFBEA-E79C-4A42-8EE2-1C81B72B35F8}">
   <ds:schemaRefs>
     <ds:schemaRef ds:uri="http://schemas.microsoft.com/office/2006/metadata/properties"/>
@@ -39792,7 +39721,7 @@
 </ds:datastoreItem>
 </file>
 
-<file path=customXml/itemProps4.xml><?xml version="1.0" encoding="utf-8"?>
+<file path=customXml/itemProps3.xml><?xml version="1.0" encoding="utf-8"?>
 <ds:datastoreItem xmlns:ds="http://schemas.openxmlformats.org/officeDocument/2006/customXml" ds:itemID="{54BAA14A-6073-46B6-B4D7-6D10FDA4E64A}">
   <ds:schemaRefs>
     <ds:schemaRef ds:uri="http://schemas.microsoft.com/office/2006/metadata/contentType"/>
@@ -39809,4 +39738,12 @@
     <ds:schemaRef ds:uri="http://schemas.microsoft.com/internal/obd"/>
   </ds:schemaRefs>
 </ds:datastoreItem>
+</file>
+
+<file path=customXml/itemProps4.xml><?xml version="1.0" encoding="utf-8"?>
+<ds:datastoreItem xmlns:ds="http://schemas.openxmlformats.org/officeDocument/2006/customXml" ds:itemID="{5AF42D2F-D7AF-42CA-8CA4-8CE2B9B926D1}">
+  <ds:schemaRefs>
+    <ds:schemaRef ds:uri="http://schemas.microsoft.com/sharepoint/v3/contenttype/forms"/>
+  </ds:schemaRefs>
+</ds:datastoreItem>
 </file>
</xml_diff>